<commit_message>
updated course calendar to reflect absence at conference.
</commit_message>
<xml_diff>
--- a/course resources/2018 - Fall CS 211 - Course Calendar.docx
+++ b/course resources/2018 - Fall CS 211 - Course Calendar.docx
@@ -1,6 +1,6 @@
 
 <file path=word/document.xml><?xml version="1.0" encoding="utf-8"?>
-<w:document xmlns:wpc="http://schemas.microsoft.com/office/word/2010/wordprocessingCanvas" xmlns:cx="http://schemas.microsoft.com/office/drawing/2014/chartex" xmlns:cx1="http://schemas.microsoft.com/office/drawing/2015/9/8/chartex" xmlns:cx2="http://schemas.microsoft.com/office/drawing/2015/10/21/chartex" xmlns:cx3="http://schemas.microsoft.com/office/drawing/2016/5/9/chartex" xmlns:cx4="http://schemas.microsoft.com/office/drawing/2016/5/10/chartex" xmlns:cx5="http://schemas.microsoft.com/office/drawing/2016/5/11/chartex" xmlns:cx6="http://schemas.microsoft.com/office/drawing/2016/5/12/chartex" xmlns:cx7="http://schemas.microsoft.com/office/drawing/2016/5/13/chartex" xmlns:cx8="http://schemas.microsoft.com/office/drawing/2016/5/14/chartex" xmlns:mc="http://schemas.openxmlformats.org/markup-compatibility/2006" xmlns:aink="http://schemas.microsoft.com/office/drawing/2016/ink" xmlns:am3d="http://schemas.microsoft.com/office/drawing/2017/model3d" xmlns:o="urn:schemas-microsoft-com:office:office" xmlns:r="http://schemas.openxmlformats.org/officeDocument/2006/relationships" xmlns:m="http://schemas.openxmlformats.org/officeDocument/2006/math" xmlns:v="urn:schemas-microsoft-com:vml" xmlns:wp14="http://schemas.microsoft.com/office/word/2010/wordprocessingDrawing" xmlns:wp="http://schemas.openxmlformats.org/drawingml/2006/wordprocessingDrawing" xmlns:w10="urn:schemas-microsoft-com:office:word" xmlns:w="http://schemas.openxmlformats.org/wordprocessingml/2006/main" xmlns:w14="http://schemas.microsoft.com/office/word/2010/wordml" xmlns:w15="http://schemas.microsoft.com/office/word/2012/wordml" xmlns:w16cid="http://schemas.microsoft.com/office/word/2016/wordml/cid" xmlns:w16se="http://schemas.microsoft.com/office/word/2015/wordml/symex" xmlns:wpg="http://schemas.microsoft.com/office/word/2010/wordprocessingGroup" xmlns:wpi="http://schemas.microsoft.com/office/word/2010/wordprocessingInk" xmlns:wne="http://schemas.microsoft.com/office/word/2006/wordml" xmlns:wps="http://schemas.microsoft.com/office/word/2010/wordprocessingShape" mc:Ignorable="w14 w15 w16se w16cid wp14">
+<w:document xmlns:wpc="http://schemas.microsoft.com/office/word/2010/wordprocessingCanvas" xmlns:cx="http://schemas.microsoft.com/office/drawing/2014/chartex" xmlns:cx1="http://schemas.microsoft.com/office/drawing/2015/9/8/chartex" xmlns:mc="http://schemas.openxmlformats.org/markup-compatibility/2006" xmlns:o="urn:schemas-microsoft-com:office:office" xmlns:r="http://schemas.openxmlformats.org/officeDocument/2006/relationships" xmlns:m="http://schemas.openxmlformats.org/officeDocument/2006/math" xmlns:v="urn:schemas-microsoft-com:vml" xmlns:wp14="http://schemas.microsoft.com/office/word/2010/wordprocessingDrawing" xmlns:wp="http://schemas.openxmlformats.org/drawingml/2006/wordprocessingDrawing" xmlns:w10="urn:schemas-microsoft-com:office:word" xmlns:w="http://schemas.openxmlformats.org/wordprocessingml/2006/main" xmlns:w14="http://schemas.microsoft.com/office/word/2010/wordml" xmlns:w15="http://schemas.microsoft.com/office/word/2012/wordml" xmlns:w16se="http://schemas.microsoft.com/office/word/2015/wordml/symex" xmlns:wpg="http://schemas.microsoft.com/office/word/2010/wordprocessingGroup" xmlns:wpi="http://schemas.microsoft.com/office/word/2010/wordprocessingInk" xmlns:wne="http://schemas.microsoft.com/office/word/2006/wordml" xmlns:wps="http://schemas.microsoft.com/office/word/2010/wordprocessingShape" mc:Ignorable="w14 w15 w16se wp14">
   <w:body>
     <w:p>
       <w:pPr>
@@ -3165,17 +3165,8 @@
                 <w:sz w:val="24"/>
                 <w:szCs w:val="24"/>
               </w:rPr>
-              <w:t>Exam 1</w:t>
-            </w:r>
-          </w:p>
-          <w:p>
-            <w:pPr>
-              <w:rPr>
-                <w:rFonts w:ascii="Times New Roman" w:eastAsia="Times New Roman" w:hAnsi="Times New Roman" w:cs="Times New Roman"/>
-                <w:sz w:val="24"/>
-                <w:szCs w:val="24"/>
-              </w:rPr>
-            </w:pPr>
+              <w:t>NO CLASS</w:t>
+            </w:r>
           </w:p>
         </w:tc>
         <w:tc>
@@ -3387,8 +3378,17 @@
                 <w:sz w:val="24"/>
                 <w:szCs w:val="24"/>
               </w:rPr>
-              <w:t>Hash Tables (9.4)</w:t>
-            </w:r>
+              <w:t>Exam 1</w:t>
+            </w:r>
+          </w:p>
+          <w:p>
+            <w:pPr>
+              <w:rPr>
+                <w:rFonts w:ascii="Times New Roman" w:eastAsia="Times New Roman" w:hAnsi="Times New Roman" w:cs="Times New Roman"/>
+                <w:sz w:val="24"/>
+                <w:szCs w:val="24"/>
+              </w:rPr>
+            </w:pPr>
           </w:p>
         </w:tc>
         <w:tc>
@@ -3621,7 +3621,7 @@
                 <w:sz w:val="24"/>
                 <w:szCs w:val="24"/>
               </w:rPr>
-              <w:t>Graphs (11.4-11.5)</w:t>
+              <w:t>Hash Tables (9.4)</w:t>
             </w:r>
           </w:p>
           <w:p>
@@ -4470,6 +4470,78 @@
                 <w:sz w:val="24"/>
                 <w:szCs w:val="24"/>
               </w:rPr>
+              <w:t>Graphs (11.4-11.5)</w:t>
+            </w:r>
+          </w:p>
+          <w:p>
+            <w:pPr>
+              <w:rPr>
+                <w:rFonts w:ascii="Times New Roman" w:eastAsia="Times New Roman" w:hAnsi="Times New Roman" w:cs="Times New Roman"/>
+                <w:sz w:val="24"/>
+                <w:szCs w:val="24"/>
+              </w:rPr>
+            </w:pPr>
+          </w:p>
+        </w:tc>
+        <w:tc>
+          <w:tcPr>
+            <w:tcW w:w="895" w:type="pct"/>
+            <w:hideMark/>
+          </w:tcPr>
+          <w:p>
+            <w:pPr>
+              <w:rPr>
+                <w:rFonts w:ascii="Times New Roman" w:eastAsia="Times New Roman" w:hAnsi="Times New Roman" w:cs="Times New Roman"/>
+                <w:sz w:val="24"/>
+                <w:szCs w:val="24"/>
+              </w:rPr>
+            </w:pPr>
+            <w:r>
+              <w:rPr>
+                <w:rFonts w:ascii="Times New Roman" w:eastAsia="Times New Roman" w:hAnsi="Times New Roman" w:cs="Times New Roman"/>
+                <w:sz w:val="24"/>
+                <w:szCs w:val="24"/>
+              </w:rPr>
+              <w:t xml:space="preserve">7 </w:t>
+            </w:r>
+          </w:p>
+        </w:tc>
+        <w:tc>
+          <w:tcPr>
+            <w:tcW w:w="777" w:type="pct"/>
+            <w:hideMark/>
+          </w:tcPr>
+          <w:p>
+            <w:pPr>
+              <w:rPr>
+                <w:rFonts w:ascii="Times New Roman" w:eastAsia="Times New Roman" w:hAnsi="Times New Roman" w:cs="Times New Roman"/>
+                <w:sz w:val="24"/>
+                <w:szCs w:val="24"/>
+              </w:rPr>
+            </w:pPr>
+            <w:r>
+              <w:rPr>
+                <w:rFonts w:ascii="Times New Roman" w:eastAsia="Times New Roman" w:hAnsi="Times New Roman" w:cs="Times New Roman"/>
+                <w:sz w:val="24"/>
+                <w:szCs w:val="24"/>
+              </w:rPr>
+              <w:t xml:space="preserve">8 </w:t>
+            </w:r>
+          </w:p>
+          <w:p>
+            <w:pPr>
+              <w:rPr>
+                <w:rFonts w:ascii="Times New Roman" w:eastAsia="Times New Roman" w:hAnsi="Times New Roman" w:cs="Times New Roman"/>
+                <w:sz w:val="24"/>
+                <w:szCs w:val="24"/>
+              </w:rPr>
+            </w:pPr>
+            <w:r>
+              <w:rPr>
+                <w:rFonts w:ascii="Times New Roman" w:eastAsia="Times New Roman" w:hAnsi="Times New Roman" w:cs="Times New Roman"/>
+                <w:sz w:val="24"/>
+                <w:szCs w:val="24"/>
+              </w:rPr>
               <w:t>Sorting (7.1, 7.2)</w:t>
             </w:r>
           </w:p>
@@ -4482,68 +4554,14 @@
               </w:rPr>
             </w:pPr>
           </w:p>
-        </w:tc>
-        <w:tc>
-          <w:tcPr>
-            <w:tcW w:w="895" w:type="pct"/>
-            <w:hideMark/>
-          </w:tcPr>
-          <w:p>
-            <w:pPr>
-              <w:rPr>
-                <w:rFonts w:ascii="Times New Roman" w:eastAsia="Times New Roman" w:hAnsi="Times New Roman" w:cs="Times New Roman"/>
-                <w:sz w:val="24"/>
-                <w:szCs w:val="24"/>
-              </w:rPr>
-            </w:pPr>
-            <w:r>
-              <w:rPr>
-                <w:rFonts w:ascii="Times New Roman" w:eastAsia="Times New Roman" w:hAnsi="Times New Roman" w:cs="Times New Roman"/>
-                <w:sz w:val="24"/>
-                <w:szCs w:val="24"/>
-              </w:rPr>
-              <w:t xml:space="preserve">7 </w:t>
-            </w:r>
-          </w:p>
-        </w:tc>
-        <w:tc>
-          <w:tcPr>
-            <w:tcW w:w="777" w:type="pct"/>
-            <w:hideMark/>
-          </w:tcPr>
-          <w:p>
-            <w:pPr>
-              <w:rPr>
-                <w:rFonts w:ascii="Times New Roman" w:eastAsia="Times New Roman" w:hAnsi="Times New Roman" w:cs="Times New Roman"/>
-                <w:sz w:val="24"/>
-                <w:szCs w:val="24"/>
-              </w:rPr>
-            </w:pPr>
-            <w:r>
-              <w:rPr>
-                <w:rFonts w:ascii="Times New Roman" w:eastAsia="Times New Roman" w:hAnsi="Times New Roman" w:cs="Times New Roman"/>
-                <w:sz w:val="24"/>
-                <w:szCs w:val="24"/>
-              </w:rPr>
-              <w:t xml:space="preserve">8 </w:t>
-            </w:r>
-          </w:p>
-          <w:p>
-            <w:pPr>
-              <w:rPr>
-                <w:rFonts w:ascii="Times New Roman" w:eastAsia="Times New Roman" w:hAnsi="Times New Roman" w:cs="Times New Roman"/>
-                <w:sz w:val="24"/>
-                <w:szCs w:val="24"/>
-              </w:rPr>
-            </w:pPr>
-            <w:r>
-              <w:rPr>
-                <w:rFonts w:ascii="Times New Roman" w:eastAsia="Times New Roman" w:hAnsi="Times New Roman" w:cs="Times New Roman"/>
-                <w:sz w:val="24"/>
-                <w:szCs w:val="24"/>
-              </w:rPr>
-              <w:t>Sorting (7.3-7.6)</w:t>
-            </w:r>
+          <w:p>
+            <w:pPr>
+              <w:rPr>
+                <w:rFonts w:ascii="Times New Roman" w:eastAsia="Times New Roman" w:hAnsi="Times New Roman" w:cs="Times New Roman"/>
+                <w:sz w:val="24"/>
+                <w:szCs w:val="24"/>
+              </w:rPr>
+            </w:pPr>
           </w:p>
         </w:tc>
         <w:tc>
@@ -4802,8 +4820,10 @@
                 <w:sz w:val="24"/>
                 <w:szCs w:val="24"/>
               </w:rPr>
-              <w:t>Special Topics</w:t>
-            </w:r>
+              <w:t>Sorting (7.3-7.6)</w:t>
+            </w:r>
+            <w:bookmarkStart w:id="0" w:name="_GoBack"/>
+            <w:bookmarkEnd w:id="0"/>
           </w:p>
         </w:tc>
         <w:tc>
@@ -5680,8 +5700,6 @@
               </w:rPr>
               <w:t>Special Topics</w:t>
             </w:r>
-            <w:bookmarkStart w:id="0" w:name="_GoBack"/>
-            <w:bookmarkEnd w:id="0"/>
           </w:p>
         </w:tc>
         <w:tc>
@@ -6339,7 +6357,7 @@
 </file>
 
 <file path=word/styles.xml><?xml version="1.0" encoding="utf-8"?>
-<w:styles xmlns:mc="http://schemas.openxmlformats.org/markup-compatibility/2006" xmlns:r="http://schemas.openxmlformats.org/officeDocument/2006/relationships" xmlns:w="http://schemas.openxmlformats.org/wordprocessingml/2006/main" xmlns:w14="http://schemas.microsoft.com/office/word/2010/wordml" xmlns:w15="http://schemas.microsoft.com/office/word/2012/wordml" xmlns:w16cid="http://schemas.microsoft.com/office/word/2016/wordml/cid" xmlns:w16se="http://schemas.microsoft.com/office/word/2015/wordml/symex" mc:Ignorable="w14 w15 w16se w16cid">
+<w:styles xmlns:mc="http://schemas.openxmlformats.org/markup-compatibility/2006" xmlns:r="http://schemas.openxmlformats.org/officeDocument/2006/relationships" xmlns:w="http://schemas.openxmlformats.org/wordprocessingml/2006/main" xmlns:w14="http://schemas.microsoft.com/office/word/2010/wordml" xmlns:w15="http://schemas.microsoft.com/office/word/2012/wordml" xmlns:w16se="http://schemas.microsoft.com/office/word/2015/wordml/symex" mc:Ignorable="w14 w15 w16se">
   <w:docDefaults>
     <w:rPrDefault>
       <w:rPr>
@@ -6355,7 +6373,7 @@
       </w:pPr>
     </w:pPrDefault>
   </w:docDefaults>
-  <w:latentStyles w:defLockedState="0" w:defUIPriority="99" w:defSemiHidden="0" w:defUnhideWhenUsed="0" w:defQFormat="0" w:count="375">
+  <w:latentStyles w:defLockedState="0" w:defUIPriority="99" w:defSemiHidden="0" w:defUnhideWhenUsed="0" w:defQFormat="0" w:count="371">
     <w:lsdException w:name="Normal" w:uiPriority="0" w:qFormat="1"/>
     <w:lsdException w:name="heading 1" w:uiPriority="9" w:qFormat="1"/>
     <w:lsdException w:name="heading 2" w:semiHidden="1" w:uiPriority="9" w:unhideWhenUsed="1" w:qFormat="1"/>
@@ -6727,10 +6745,6 @@
     <w:lsdException w:name="List Table 5 Dark Accent 6" w:uiPriority="50"/>
     <w:lsdException w:name="List Table 6 Colorful Accent 6" w:uiPriority="51"/>
     <w:lsdException w:name="List Table 7 Colorful Accent 6" w:uiPriority="52"/>
-    <w:lsdException w:name="Mention" w:semiHidden="1" w:unhideWhenUsed="1"/>
-    <w:lsdException w:name="Smart Hyperlink" w:semiHidden="1" w:unhideWhenUsed="1"/>
-    <w:lsdException w:name="Hashtag" w:semiHidden="1" w:unhideWhenUsed="1"/>
-    <w:lsdException w:name="Unresolved Mention" w:semiHidden="1" w:unhideWhenUsed="1"/>
   </w:latentStyles>
   <w:style w:type="paragraph" w:default="1" w:styleId="Normal">
     <w:name w:val="Normal"/>

</xml_diff>

<commit_message>
Updated course calendar to reflect Veteran's day holiday
</commit_message>
<xml_diff>
--- a/course resources/2018 - Fall CS 211 - Course Calendar.docx
+++ b/course resources/2018 - Fall CS 211 - Course Calendar.docx
@@ -1,6 +1,6 @@
 
 <file path=word/document.xml><?xml version="1.0" encoding="utf-8"?>
-<w:document xmlns:wpc="http://schemas.microsoft.com/office/word/2010/wordprocessingCanvas" xmlns:cx="http://schemas.microsoft.com/office/drawing/2014/chartex" xmlns:cx1="http://schemas.microsoft.com/office/drawing/2015/9/8/chartex" xmlns:mc="http://schemas.openxmlformats.org/markup-compatibility/2006" xmlns:o="urn:schemas-microsoft-com:office:office" xmlns:r="http://schemas.openxmlformats.org/officeDocument/2006/relationships" xmlns:m="http://schemas.openxmlformats.org/officeDocument/2006/math" xmlns:v="urn:schemas-microsoft-com:vml" xmlns:wp14="http://schemas.microsoft.com/office/word/2010/wordprocessingDrawing" xmlns:wp="http://schemas.openxmlformats.org/drawingml/2006/wordprocessingDrawing" xmlns:w10="urn:schemas-microsoft-com:office:word" xmlns:w="http://schemas.openxmlformats.org/wordprocessingml/2006/main" xmlns:w14="http://schemas.microsoft.com/office/word/2010/wordml" xmlns:w15="http://schemas.microsoft.com/office/word/2012/wordml" xmlns:w16se="http://schemas.microsoft.com/office/word/2015/wordml/symex" xmlns:wpg="http://schemas.microsoft.com/office/word/2010/wordprocessingGroup" xmlns:wpi="http://schemas.microsoft.com/office/word/2010/wordprocessingInk" xmlns:wne="http://schemas.microsoft.com/office/word/2006/wordml" xmlns:wps="http://schemas.microsoft.com/office/word/2010/wordprocessingShape" mc:Ignorable="w14 w15 w16se wp14">
+<w:document xmlns:wpc="http://schemas.microsoft.com/office/word/2010/wordprocessingCanvas" xmlns:cx="http://schemas.microsoft.com/office/drawing/2014/chartex" xmlns:cx1="http://schemas.microsoft.com/office/drawing/2015/9/8/chartex" xmlns:cx2="http://schemas.microsoft.com/office/drawing/2015/10/21/chartex" xmlns:cx3="http://schemas.microsoft.com/office/drawing/2016/5/9/chartex" xmlns:cx4="http://schemas.microsoft.com/office/drawing/2016/5/10/chartex" xmlns:cx5="http://schemas.microsoft.com/office/drawing/2016/5/11/chartex" xmlns:cx6="http://schemas.microsoft.com/office/drawing/2016/5/12/chartex" xmlns:cx7="http://schemas.microsoft.com/office/drawing/2016/5/13/chartex" xmlns:cx8="http://schemas.microsoft.com/office/drawing/2016/5/14/chartex" xmlns:mc="http://schemas.openxmlformats.org/markup-compatibility/2006" xmlns:aink="http://schemas.microsoft.com/office/drawing/2016/ink" xmlns:am3d="http://schemas.microsoft.com/office/drawing/2017/model3d" xmlns:o="urn:schemas-microsoft-com:office:office" xmlns:r="http://schemas.openxmlformats.org/officeDocument/2006/relationships" xmlns:m="http://schemas.openxmlformats.org/officeDocument/2006/math" xmlns:v="urn:schemas-microsoft-com:vml" xmlns:wp14="http://schemas.microsoft.com/office/word/2010/wordprocessingDrawing" xmlns:wp="http://schemas.openxmlformats.org/drawingml/2006/wordprocessingDrawing" xmlns:w10="urn:schemas-microsoft-com:office:word" xmlns:w="http://schemas.openxmlformats.org/wordprocessingml/2006/main" xmlns:w14="http://schemas.microsoft.com/office/word/2010/wordml" xmlns:w15="http://schemas.microsoft.com/office/word/2012/wordml" xmlns:w16cid="http://schemas.microsoft.com/office/word/2016/wordml/cid" xmlns:w16se="http://schemas.microsoft.com/office/word/2015/wordml/symex" xmlns:wpg="http://schemas.microsoft.com/office/word/2010/wordprocessingGroup" xmlns:wpi="http://schemas.microsoft.com/office/word/2010/wordprocessingInk" xmlns:wne="http://schemas.microsoft.com/office/word/2006/wordml" xmlns:wps="http://schemas.microsoft.com/office/word/2010/wordprocessingShape" mc:Ignorable="w14 w15 w16se w16cid wp14">
   <w:body>
     <w:p>
       <w:pPr>
@@ -4645,6 +4645,104 @@
                 <w:szCs w:val="24"/>
               </w:rPr>
             </w:pPr>
+          </w:p>
+        </w:tc>
+        <w:tc>
+          <w:tcPr>
+            <w:tcW w:w="683" w:type="pct"/>
+            <w:hideMark/>
+          </w:tcPr>
+          <w:p>
+            <w:pPr>
+              <w:rPr>
+                <w:rFonts w:ascii="Times New Roman" w:eastAsia="Times New Roman" w:hAnsi="Times New Roman" w:cs="Times New Roman"/>
+                <w:sz w:val="24"/>
+                <w:szCs w:val="24"/>
+              </w:rPr>
+            </w:pPr>
+            <w:r>
+              <w:rPr>
+                <w:rFonts w:ascii="Times New Roman" w:eastAsia="Times New Roman" w:hAnsi="Times New Roman" w:cs="Times New Roman"/>
+                <w:sz w:val="24"/>
+                <w:szCs w:val="24"/>
+              </w:rPr>
+              <w:t xml:space="preserve">12 </w:t>
+            </w:r>
+          </w:p>
+          <w:p>
+            <w:pPr>
+              <w:rPr>
+                <w:rFonts w:ascii="Times New Roman" w:eastAsia="Times New Roman" w:hAnsi="Times New Roman" w:cs="Times New Roman"/>
+                <w:sz w:val="24"/>
+                <w:szCs w:val="24"/>
+              </w:rPr>
+            </w:pPr>
+            <w:r>
+              <w:rPr>
+                <w:rFonts w:ascii="Times New Roman" w:eastAsia="Times New Roman" w:hAnsi="Times New Roman" w:cs="Times New Roman"/>
+                <w:sz w:val="24"/>
+                <w:szCs w:val="24"/>
+              </w:rPr>
+              <w:t>NO SCHOOL</w:t>
+            </w:r>
+          </w:p>
+          <w:p>
+            <w:pPr>
+              <w:rPr>
+                <w:rFonts w:ascii="Times New Roman" w:eastAsia="Times New Roman" w:hAnsi="Times New Roman" w:cs="Times New Roman"/>
+                <w:sz w:val="24"/>
+                <w:szCs w:val="24"/>
+              </w:rPr>
+            </w:pPr>
+          </w:p>
+        </w:tc>
+        <w:tc>
+          <w:tcPr>
+            <w:tcW w:w="691" w:type="pct"/>
+            <w:hideMark/>
+          </w:tcPr>
+          <w:p>
+            <w:pPr>
+              <w:rPr>
+                <w:rFonts w:ascii="Times New Roman" w:eastAsia="Times New Roman" w:hAnsi="Times New Roman" w:cs="Times New Roman"/>
+                <w:sz w:val="24"/>
+                <w:szCs w:val="24"/>
+              </w:rPr>
+            </w:pPr>
+            <w:r>
+              <w:rPr>
+                <w:rFonts w:ascii="Times New Roman" w:eastAsia="Times New Roman" w:hAnsi="Times New Roman" w:cs="Times New Roman"/>
+                <w:sz w:val="24"/>
+                <w:szCs w:val="24"/>
+              </w:rPr>
+              <w:t xml:space="preserve">13 </w:t>
+            </w:r>
+          </w:p>
+          <w:p>
+            <w:pPr>
+              <w:rPr>
+                <w:rFonts w:ascii="Times New Roman" w:eastAsia="Times New Roman" w:hAnsi="Times New Roman" w:cs="Times New Roman"/>
+                <w:sz w:val="24"/>
+                <w:szCs w:val="24"/>
+              </w:rPr>
+            </w:pPr>
+            <w:r>
+              <w:rPr>
+                <w:rFonts w:ascii="Times New Roman" w:eastAsia="Times New Roman" w:hAnsi="Times New Roman" w:cs="Times New Roman"/>
+                <w:sz w:val="24"/>
+                <w:szCs w:val="24"/>
+              </w:rPr>
+              <w:t>Sorting (7.3-7.6)</w:t>
+            </w:r>
+          </w:p>
+          <w:p>
+            <w:pPr>
+              <w:rPr>
+                <w:rFonts w:ascii="Times New Roman" w:eastAsia="Times New Roman" w:hAnsi="Times New Roman" w:cs="Times New Roman"/>
+                <w:sz w:val="24"/>
+                <w:szCs w:val="24"/>
+              </w:rPr>
+            </w:pPr>
             <w:r>
               <w:rPr>
                 <w:rFonts w:ascii="Times New Roman" w:eastAsia="Times New Roman" w:hAnsi="Times New Roman" w:cs="Times New Roman"/>
@@ -4652,178 +4750,98 @@
                 <w:szCs w:val="24"/>
               </w:rPr>
               <w:t>PA 5 Due</w:t>
-            </w:r>
-          </w:p>
-        </w:tc>
-        <w:tc>
-          <w:tcPr>
-            <w:tcW w:w="683" w:type="pct"/>
-            <w:hideMark/>
-          </w:tcPr>
-          <w:p>
-            <w:pPr>
-              <w:rPr>
-                <w:rFonts w:ascii="Times New Roman" w:eastAsia="Times New Roman" w:hAnsi="Times New Roman" w:cs="Times New Roman"/>
-                <w:sz w:val="24"/>
-                <w:szCs w:val="24"/>
-              </w:rPr>
-            </w:pPr>
-            <w:r>
-              <w:rPr>
-                <w:rFonts w:ascii="Times New Roman" w:eastAsia="Times New Roman" w:hAnsi="Times New Roman" w:cs="Times New Roman"/>
-                <w:sz w:val="24"/>
-                <w:szCs w:val="24"/>
-              </w:rPr>
-              <w:t xml:space="preserve">12 </w:t>
-            </w:r>
-          </w:p>
-          <w:p>
-            <w:pPr>
-              <w:rPr>
-                <w:rFonts w:ascii="Times New Roman" w:eastAsia="Times New Roman" w:hAnsi="Times New Roman" w:cs="Times New Roman"/>
-                <w:sz w:val="24"/>
-                <w:szCs w:val="24"/>
-              </w:rPr>
-            </w:pPr>
-            <w:r>
-              <w:rPr>
-                <w:rFonts w:ascii="Times New Roman" w:eastAsia="Times New Roman" w:hAnsi="Times New Roman" w:cs="Times New Roman"/>
-                <w:sz w:val="24"/>
-                <w:szCs w:val="24"/>
-              </w:rPr>
-              <w:t>Lab 12</w:t>
-            </w:r>
-          </w:p>
-          <w:p>
-            <w:pPr>
-              <w:rPr>
-                <w:rFonts w:ascii="Times New Roman" w:eastAsia="Times New Roman" w:hAnsi="Times New Roman" w:cs="Times New Roman"/>
-                <w:sz w:val="24"/>
-                <w:szCs w:val="24"/>
-              </w:rPr>
-            </w:pPr>
-            <w:r>
-              <w:rPr>
-                <w:rFonts w:ascii="Times New Roman" w:eastAsia="Times New Roman" w:hAnsi="Times New Roman" w:cs="Times New Roman"/>
-                <w:sz w:val="24"/>
-                <w:szCs w:val="24"/>
-              </w:rPr>
-              <w:t>PA 6 Assigned</w:t>
-            </w:r>
-          </w:p>
-        </w:tc>
-        <w:tc>
-          <w:tcPr>
-            <w:tcW w:w="691" w:type="pct"/>
-            <w:hideMark/>
-          </w:tcPr>
-          <w:p>
-            <w:pPr>
-              <w:rPr>
-                <w:rFonts w:ascii="Times New Roman" w:eastAsia="Times New Roman" w:hAnsi="Times New Roman" w:cs="Times New Roman"/>
-                <w:sz w:val="24"/>
-                <w:szCs w:val="24"/>
-              </w:rPr>
-            </w:pPr>
-            <w:r>
-              <w:rPr>
-                <w:rFonts w:ascii="Times New Roman" w:eastAsia="Times New Roman" w:hAnsi="Times New Roman" w:cs="Times New Roman"/>
-                <w:sz w:val="24"/>
-                <w:szCs w:val="24"/>
-              </w:rPr>
-              <w:t xml:space="preserve">13 </w:t>
-            </w:r>
-          </w:p>
-          <w:p>
-            <w:pPr>
-              <w:rPr>
-                <w:rFonts w:ascii="Times New Roman" w:eastAsia="Times New Roman" w:hAnsi="Times New Roman" w:cs="Times New Roman"/>
-                <w:sz w:val="24"/>
-                <w:szCs w:val="24"/>
-              </w:rPr>
-            </w:pPr>
-            <w:r>
-              <w:rPr>
-                <w:rFonts w:ascii="Times New Roman" w:eastAsia="Times New Roman" w:hAnsi="Times New Roman" w:cs="Times New Roman"/>
-                <w:sz w:val="24"/>
-                <w:szCs w:val="24"/>
-              </w:rPr>
-              <w:t>Sorting (7.3-7.6)</w:t>
-            </w:r>
-          </w:p>
-          <w:p>
-            <w:pPr>
-              <w:rPr>
-                <w:rFonts w:ascii="Times New Roman" w:eastAsia="Times New Roman" w:hAnsi="Times New Roman" w:cs="Times New Roman"/>
-                <w:sz w:val="24"/>
-                <w:szCs w:val="24"/>
-              </w:rPr>
-            </w:pPr>
-          </w:p>
-        </w:tc>
-        <w:tc>
-          <w:tcPr>
-            <w:tcW w:w="895" w:type="pct"/>
-            <w:hideMark/>
-          </w:tcPr>
-          <w:p>
-            <w:pPr>
-              <w:rPr>
-                <w:rFonts w:ascii="Times New Roman" w:eastAsia="Times New Roman" w:hAnsi="Times New Roman" w:cs="Times New Roman"/>
-                <w:sz w:val="24"/>
-                <w:szCs w:val="24"/>
-              </w:rPr>
-            </w:pPr>
-            <w:r>
-              <w:rPr>
-                <w:rFonts w:ascii="Times New Roman" w:eastAsia="Times New Roman" w:hAnsi="Times New Roman" w:cs="Times New Roman"/>
-                <w:sz w:val="24"/>
-                <w:szCs w:val="24"/>
-              </w:rPr>
-              <w:t xml:space="preserve">14 </w:t>
-            </w:r>
-          </w:p>
-        </w:tc>
-        <w:tc>
-          <w:tcPr>
-            <w:tcW w:w="777" w:type="pct"/>
-            <w:hideMark/>
-          </w:tcPr>
-          <w:p>
-            <w:pPr>
-              <w:rPr>
-                <w:rFonts w:ascii="Times New Roman" w:eastAsia="Times New Roman" w:hAnsi="Times New Roman" w:cs="Times New Roman"/>
-                <w:sz w:val="24"/>
-                <w:szCs w:val="24"/>
-              </w:rPr>
-            </w:pPr>
-            <w:r>
-              <w:rPr>
-                <w:rFonts w:ascii="Times New Roman" w:eastAsia="Times New Roman" w:hAnsi="Times New Roman" w:cs="Times New Roman"/>
-                <w:sz w:val="24"/>
-                <w:szCs w:val="24"/>
-              </w:rPr>
-              <w:t xml:space="preserve">15 </w:t>
-            </w:r>
-          </w:p>
-          <w:p>
-            <w:pPr>
-              <w:rPr>
-                <w:rFonts w:ascii="Times New Roman" w:eastAsia="Times New Roman" w:hAnsi="Times New Roman" w:cs="Times New Roman"/>
-                <w:sz w:val="24"/>
-                <w:szCs w:val="24"/>
-              </w:rPr>
-            </w:pPr>
-            <w:r>
-              <w:rPr>
-                <w:rFonts w:ascii="Times New Roman" w:eastAsia="Times New Roman" w:hAnsi="Times New Roman" w:cs="Times New Roman"/>
-                <w:sz w:val="24"/>
-                <w:szCs w:val="24"/>
-              </w:rPr>
-              <w:t>Sorting (7.3-7.6)</w:t>
             </w:r>
             <w:bookmarkStart w:id="0" w:name="_GoBack"/>
             <w:bookmarkEnd w:id="0"/>
+          </w:p>
+          <w:p>
+            <w:pPr>
+              <w:rPr>
+                <w:rFonts w:ascii="Times New Roman" w:eastAsia="Times New Roman" w:hAnsi="Times New Roman" w:cs="Times New Roman"/>
+                <w:sz w:val="24"/>
+                <w:szCs w:val="24"/>
+              </w:rPr>
+            </w:pPr>
+            <w:r>
+              <w:rPr>
+                <w:rFonts w:ascii="Times New Roman" w:eastAsia="Times New Roman" w:hAnsi="Times New Roman" w:cs="Times New Roman"/>
+                <w:sz w:val="24"/>
+                <w:szCs w:val="24"/>
+              </w:rPr>
+              <w:t>PA 6 Assigned</w:t>
+            </w:r>
+          </w:p>
+          <w:p>
+            <w:pPr>
+              <w:rPr>
+                <w:rFonts w:ascii="Times New Roman" w:eastAsia="Times New Roman" w:hAnsi="Times New Roman" w:cs="Times New Roman"/>
+                <w:sz w:val="24"/>
+                <w:szCs w:val="24"/>
+              </w:rPr>
+            </w:pPr>
+          </w:p>
+        </w:tc>
+        <w:tc>
+          <w:tcPr>
+            <w:tcW w:w="895" w:type="pct"/>
+            <w:hideMark/>
+          </w:tcPr>
+          <w:p>
+            <w:pPr>
+              <w:rPr>
+                <w:rFonts w:ascii="Times New Roman" w:eastAsia="Times New Roman" w:hAnsi="Times New Roman" w:cs="Times New Roman"/>
+                <w:sz w:val="24"/>
+                <w:szCs w:val="24"/>
+              </w:rPr>
+            </w:pPr>
+            <w:r>
+              <w:rPr>
+                <w:rFonts w:ascii="Times New Roman" w:eastAsia="Times New Roman" w:hAnsi="Times New Roman" w:cs="Times New Roman"/>
+                <w:sz w:val="24"/>
+                <w:szCs w:val="24"/>
+              </w:rPr>
+              <w:t xml:space="preserve">14 </w:t>
+            </w:r>
+          </w:p>
+        </w:tc>
+        <w:tc>
+          <w:tcPr>
+            <w:tcW w:w="777" w:type="pct"/>
+            <w:hideMark/>
+          </w:tcPr>
+          <w:p>
+            <w:pPr>
+              <w:rPr>
+                <w:rFonts w:ascii="Times New Roman" w:eastAsia="Times New Roman" w:hAnsi="Times New Roman" w:cs="Times New Roman"/>
+                <w:sz w:val="24"/>
+                <w:szCs w:val="24"/>
+              </w:rPr>
+            </w:pPr>
+            <w:r>
+              <w:rPr>
+                <w:rFonts w:ascii="Times New Roman" w:eastAsia="Times New Roman" w:hAnsi="Times New Roman" w:cs="Times New Roman"/>
+                <w:sz w:val="24"/>
+                <w:szCs w:val="24"/>
+              </w:rPr>
+              <w:t xml:space="preserve">15 </w:t>
+            </w:r>
+          </w:p>
+          <w:p>
+            <w:pPr>
+              <w:rPr>
+                <w:rFonts w:ascii="Times New Roman" w:eastAsia="Times New Roman" w:hAnsi="Times New Roman" w:cs="Times New Roman"/>
+                <w:sz w:val="24"/>
+                <w:szCs w:val="24"/>
+              </w:rPr>
+            </w:pPr>
+            <w:r>
+              <w:rPr>
+                <w:rFonts w:ascii="Times New Roman" w:eastAsia="Times New Roman" w:hAnsi="Times New Roman" w:cs="Times New Roman"/>
+                <w:sz w:val="24"/>
+                <w:szCs w:val="24"/>
+              </w:rPr>
+              <w:t>Sorting (7.3-7.6)</w:t>
+            </w:r>
           </w:p>
         </w:tc>
         <w:tc>
@@ -6357,7 +6375,7 @@
 </file>
 
 <file path=word/styles.xml><?xml version="1.0" encoding="utf-8"?>
-<w:styles xmlns:mc="http://schemas.openxmlformats.org/markup-compatibility/2006" xmlns:r="http://schemas.openxmlformats.org/officeDocument/2006/relationships" xmlns:w="http://schemas.openxmlformats.org/wordprocessingml/2006/main" xmlns:w14="http://schemas.microsoft.com/office/word/2010/wordml" xmlns:w15="http://schemas.microsoft.com/office/word/2012/wordml" xmlns:w16se="http://schemas.microsoft.com/office/word/2015/wordml/symex" mc:Ignorable="w14 w15 w16se">
+<w:styles xmlns:mc="http://schemas.openxmlformats.org/markup-compatibility/2006" xmlns:r="http://schemas.openxmlformats.org/officeDocument/2006/relationships" xmlns:w="http://schemas.openxmlformats.org/wordprocessingml/2006/main" xmlns:w14="http://schemas.microsoft.com/office/word/2010/wordml" xmlns:w15="http://schemas.microsoft.com/office/word/2012/wordml" xmlns:w16cid="http://schemas.microsoft.com/office/word/2016/wordml/cid" xmlns:w16se="http://schemas.microsoft.com/office/word/2015/wordml/symex" mc:Ignorable="w14 w15 w16se w16cid">
   <w:docDefaults>
     <w:rPrDefault>
       <w:rPr>
@@ -6373,7 +6391,7 @@
       </w:pPr>
     </w:pPrDefault>
   </w:docDefaults>
-  <w:latentStyles w:defLockedState="0" w:defUIPriority="99" w:defSemiHidden="0" w:defUnhideWhenUsed="0" w:defQFormat="0" w:count="371">
+  <w:latentStyles w:defLockedState="0" w:defUIPriority="99" w:defSemiHidden="0" w:defUnhideWhenUsed="0" w:defQFormat="0" w:count="375">
     <w:lsdException w:name="Normal" w:uiPriority="0" w:qFormat="1"/>
     <w:lsdException w:name="heading 1" w:uiPriority="9" w:qFormat="1"/>
     <w:lsdException w:name="heading 2" w:semiHidden="1" w:uiPriority="9" w:unhideWhenUsed="1" w:qFormat="1"/>
@@ -6479,7 +6497,6 @@
     <w:lsdException w:name="HTML Sample" w:semiHidden="1" w:unhideWhenUsed="1"/>
     <w:lsdException w:name="HTML Typewriter" w:semiHidden="1" w:unhideWhenUsed="1"/>
     <w:lsdException w:name="HTML Variable" w:semiHidden="1" w:unhideWhenUsed="1"/>
-    <w:lsdException w:name="Normal Table" w:semiHidden="1" w:unhideWhenUsed="1"/>
     <w:lsdException w:name="annotation subject" w:semiHidden="1" w:unhideWhenUsed="1"/>
     <w:lsdException w:name="No List" w:semiHidden="1" w:unhideWhenUsed="1"/>
     <w:lsdException w:name="Outline List 1" w:semiHidden="1" w:unhideWhenUsed="1"/>
@@ -6523,10 +6540,8 @@
     <w:lsdException w:name="Table Elegant" w:semiHidden="1" w:unhideWhenUsed="1"/>
     <w:lsdException w:name="Table Professional" w:semiHidden="1" w:unhideWhenUsed="1"/>
     <w:lsdException w:name="Table Subtle 1" w:semiHidden="1" w:unhideWhenUsed="1"/>
-    <w:lsdException w:name="Table Subtle 2" w:semiHidden="1" w:unhideWhenUsed="1"/>
     <w:lsdException w:name="Table Web 1" w:semiHidden="1" w:unhideWhenUsed="1"/>
     <w:lsdException w:name="Table Web 2" w:semiHidden="1" w:unhideWhenUsed="1"/>
-    <w:lsdException w:name="Table Web 3" w:semiHidden="1" w:unhideWhenUsed="1"/>
     <w:lsdException w:name="Balloon Text" w:semiHidden="1" w:unhideWhenUsed="1"/>
     <w:lsdException w:name="Table Grid" w:uiPriority="39"/>
     <w:lsdException w:name="Table Theme" w:semiHidden="1" w:unhideWhenUsed="1"/>
@@ -6745,6 +6760,10 @@
     <w:lsdException w:name="List Table 5 Dark Accent 6" w:uiPriority="50"/>
     <w:lsdException w:name="List Table 6 Colorful Accent 6" w:uiPriority="51"/>
     <w:lsdException w:name="List Table 7 Colorful Accent 6" w:uiPriority="52"/>
+    <w:lsdException w:name="Mention" w:semiHidden="1" w:unhideWhenUsed="1"/>
+    <w:lsdException w:name="Smart Hyperlink" w:semiHidden="1" w:unhideWhenUsed="1"/>
+    <w:lsdException w:name="Hashtag" w:semiHidden="1" w:unhideWhenUsed="1"/>
+    <w:lsdException w:name="Unresolved Mention" w:semiHidden="1" w:unhideWhenUsed="1"/>
   </w:latentStyles>
   <w:style w:type="paragraph" w:default="1" w:styleId="Normal">
     <w:name w:val="Normal"/>

</xml_diff>

<commit_message>
updated course calendar.  Added grading bit for PA2.  Added PA3.
</commit_message>
<xml_diff>
--- a/course resources/2018 - Fall CS 211 - Course Calendar.docx
+++ b/course resources/2018 - Fall CS 211 - Course Calendar.docx
@@ -2462,6 +2462,8 @@
         <w:lastRenderedPageBreak/>
         <w:t>October 2018</w:t>
       </w:r>
+      <w:bookmarkStart w:id="0" w:name="_GoBack"/>
+      <w:bookmarkEnd w:id="0"/>
     </w:p>
     <w:tbl>
       <w:tblPr>
@@ -2958,14 +2960,6 @@
                 <w:szCs w:val="24"/>
               </w:rPr>
             </w:pPr>
-            <w:r>
-              <w:rPr>
-                <w:rFonts w:ascii="Times New Roman" w:eastAsia="Times New Roman" w:hAnsi="Times New Roman" w:cs="Times New Roman"/>
-                <w:sz w:val="24"/>
-                <w:szCs w:val="24"/>
-              </w:rPr>
-              <w:t>PA 3 Due</w:t>
-            </w:r>
           </w:p>
         </w:tc>
         <w:tc>
@@ -3240,6 +3234,23 @@
                 <w:szCs w:val="24"/>
               </w:rPr>
               <w:t xml:space="preserve">14 </w:t>
+            </w:r>
+          </w:p>
+          <w:p>
+            <w:pPr>
+              <w:rPr>
+                <w:rFonts w:ascii="Times New Roman" w:eastAsia="Times New Roman" w:hAnsi="Times New Roman" w:cs="Times New Roman"/>
+                <w:sz w:val="24"/>
+                <w:szCs w:val="24"/>
+              </w:rPr>
+            </w:pPr>
+            <w:r>
+              <w:rPr>
+                <w:rFonts w:ascii="Times New Roman" w:eastAsia="Times New Roman" w:hAnsi="Times New Roman" w:cs="Times New Roman"/>
+                <w:sz w:val="24"/>
+                <w:szCs w:val="24"/>
+              </w:rPr>
+              <w:t>PA 3 Due</w:t>
             </w:r>
           </w:p>
           <w:p>
@@ -4751,8 +4762,6 @@
               </w:rPr>
               <w:t>PA 5 Due</w:t>
             </w:r>
-            <w:bookmarkStart w:id="0" w:name="_GoBack"/>
-            <w:bookmarkEnd w:id="0"/>
           </w:p>
           <w:p>
             <w:pPr>
@@ -6497,6 +6506,7 @@
     <w:lsdException w:name="HTML Sample" w:semiHidden="1" w:unhideWhenUsed="1"/>
     <w:lsdException w:name="HTML Typewriter" w:semiHidden="1" w:unhideWhenUsed="1"/>
     <w:lsdException w:name="HTML Variable" w:semiHidden="1" w:unhideWhenUsed="1"/>
+    <w:lsdException w:name="Normal Table" w:semiHidden="1" w:unhideWhenUsed="1"/>
     <w:lsdException w:name="annotation subject" w:semiHidden="1" w:unhideWhenUsed="1"/>
     <w:lsdException w:name="No List" w:semiHidden="1" w:unhideWhenUsed="1"/>
     <w:lsdException w:name="Outline List 1" w:semiHidden="1" w:unhideWhenUsed="1"/>
@@ -6540,8 +6550,10 @@
     <w:lsdException w:name="Table Elegant" w:semiHidden="1" w:unhideWhenUsed="1"/>
     <w:lsdException w:name="Table Professional" w:semiHidden="1" w:unhideWhenUsed="1"/>
     <w:lsdException w:name="Table Subtle 1" w:semiHidden="1" w:unhideWhenUsed="1"/>
+    <w:lsdException w:name="Table Subtle 2" w:semiHidden="1" w:unhideWhenUsed="1"/>
     <w:lsdException w:name="Table Web 1" w:semiHidden="1" w:unhideWhenUsed="1"/>
     <w:lsdException w:name="Table Web 2" w:semiHidden="1" w:unhideWhenUsed="1"/>
+    <w:lsdException w:name="Table Web 3" w:semiHidden="1" w:unhideWhenUsed="1"/>
     <w:lsdException w:name="Balloon Text" w:semiHidden="1" w:unhideWhenUsed="1"/>
     <w:lsdException w:name="Table Grid" w:uiPriority="39"/>
     <w:lsdException w:name="Table Theme" w:semiHidden="1" w:unhideWhenUsed="1"/>

</xml_diff>

<commit_message>
updated course calendar to account for new PA due dates Added PA4 to the repository.
</commit_message>
<xml_diff>
--- a/course resources/2018 - Fall CS 211 - Course Calendar.docx
+++ b/course resources/2018 - Fall CS 211 - Course Calendar.docx
@@ -8,6 +8,9 @@
       </w:pPr>
       <w:r>
         <w:t>August 2018</w:t>
+      </w:r>
+      <w:r>
+        <w:t xml:space="preserve"> </w:t>
       </w:r>
     </w:p>
     <w:tbl>
@@ -3159,8 +3162,6 @@
               </w:rPr>
               <w:t>Career Services</w:t>
             </w:r>
-            <w:bookmarkStart w:id="0" w:name="_GoBack"/>
-            <w:bookmarkEnd w:id="0"/>
           </w:p>
         </w:tc>
         <w:tc>
@@ -3592,7 +3593,15 @@
                 <w:sz w:val="24"/>
                 <w:szCs w:val="24"/>
               </w:rPr>
-              <w:t>PA 4 Checkin</w:t>
+              <w:t xml:space="preserve">PA 4 </w:t>
+            </w:r>
+            <w:r>
+              <w:rPr>
+                <w:rFonts w:ascii="Times New Roman" w:eastAsia="Times New Roman" w:hAnsi="Times New Roman" w:cs="Times New Roman"/>
+                <w:sz w:val="24"/>
+                <w:szCs w:val="24"/>
+              </w:rPr>
+              <w:t>Assigned</w:t>
             </w:r>
           </w:p>
         </w:tc>
@@ -3797,14 +3806,8 @@
                 <w:szCs w:val="24"/>
               </w:rPr>
             </w:pPr>
-            <w:r>
-              <w:rPr>
-                <w:rFonts w:ascii="Times New Roman" w:eastAsia="Times New Roman" w:hAnsi="Times New Roman" w:cs="Times New Roman"/>
-                <w:sz w:val="24"/>
-                <w:szCs w:val="24"/>
-              </w:rPr>
-              <w:t>PA 4 Due</w:t>
-            </w:r>
+            <w:bookmarkStart w:id="0" w:name="_GoBack"/>
+            <w:bookmarkEnd w:id="0"/>
           </w:p>
         </w:tc>
         <w:tc>
@@ -3860,8 +3863,34 @@
                 <w:sz w:val="24"/>
                 <w:szCs w:val="24"/>
               </w:rPr>
-              <w:t>PA 5 Assigned</w:t>
-            </w:r>
+              <w:t xml:space="preserve">PA </w:t>
+            </w:r>
+            <w:r>
+              <w:rPr>
+                <w:rFonts w:ascii="Times New Roman" w:eastAsia="Times New Roman" w:hAnsi="Times New Roman" w:cs="Times New Roman"/>
+                <w:sz w:val="24"/>
+                <w:szCs w:val="24"/>
+              </w:rPr>
+              <w:t>4</w:t>
+            </w:r>
+            <w:r>
+              <w:rPr>
+                <w:rFonts w:ascii="Times New Roman" w:eastAsia="Times New Roman" w:hAnsi="Times New Roman" w:cs="Times New Roman"/>
+                <w:sz w:val="24"/>
+                <w:szCs w:val="24"/>
+              </w:rPr>
+              <w:t xml:space="preserve"> </w:t>
+            </w:r>
+            <w:proofErr w:type="spellStart"/>
+            <w:r>
+              <w:rPr>
+                <w:rFonts w:ascii="Times New Roman" w:eastAsia="Times New Roman" w:hAnsi="Times New Roman" w:cs="Times New Roman"/>
+                <w:sz w:val="24"/>
+                <w:szCs w:val="24"/>
+              </w:rPr>
+              <w:t>Checkin</w:t>
+            </w:r>
+            <w:proofErr w:type="spellEnd"/>
           </w:p>
         </w:tc>
         <w:tc>
@@ -4377,6 +4406,32 @@
               <w:t xml:space="preserve">4 </w:t>
             </w:r>
           </w:p>
+          <w:p>
+            <w:pPr>
+              <w:rPr>
+                <w:rFonts w:ascii="Times New Roman" w:eastAsia="Times New Roman" w:hAnsi="Times New Roman" w:cs="Times New Roman"/>
+                <w:sz w:val="24"/>
+                <w:szCs w:val="24"/>
+              </w:rPr>
+            </w:pPr>
+            <w:r>
+              <w:rPr>
+                <w:rFonts w:ascii="Times New Roman" w:eastAsia="Times New Roman" w:hAnsi="Times New Roman" w:cs="Times New Roman"/>
+                <w:sz w:val="24"/>
+                <w:szCs w:val="24"/>
+              </w:rPr>
+              <w:t>PA 4 Due</w:t>
+            </w:r>
+          </w:p>
+          <w:p>
+            <w:pPr>
+              <w:rPr>
+                <w:rFonts w:ascii="Times New Roman" w:eastAsia="Times New Roman" w:hAnsi="Times New Roman" w:cs="Times New Roman"/>
+                <w:sz w:val="24"/>
+                <w:szCs w:val="24"/>
+              </w:rPr>
+            </w:pPr>
+          </w:p>
         </w:tc>
         <w:tc>
           <w:tcPr>
@@ -4431,18 +4486,8 @@
                 <w:sz w:val="24"/>
                 <w:szCs w:val="24"/>
               </w:rPr>
-              <w:t xml:space="preserve">PA 5 </w:t>
-            </w:r>
-            <w:proofErr w:type="spellStart"/>
-            <w:r>
-              <w:rPr>
-                <w:rFonts w:ascii="Times New Roman" w:eastAsia="Times New Roman" w:hAnsi="Times New Roman" w:cs="Times New Roman"/>
-                <w:sz w:val="24"/>
-                <w:szCs w:val="24"/>
-              </w:rPr>
-              <w:t>Checkin</w:t>
-            </w:r>
-            <w:proofErr w:type="spellEnd"/>
+              <w:t>PA 5 Assigned</w:t>
+            </w:r>
           </w:p>
         </w:tc>
         <w:tc>
@@ -4754,40 +4799,6 @@
                 <w:szCs w:val="24"/>
               </w:rPr>
             </w:pPr>
-            <w:r>
-              <w:rPr>
-                <w:rFonts w:ascii="Times New Roman" w:eastAsia="Times New Roman" w:hAnsi="Times New Roman" w:cs="Times New Roman"/>
-                <w:sz w:val="24"/>
-                <w:szCs w:val="24"/>
-              </w:rPr>
-              <w:t>PA 5 Due</w:t>
-            </w:r>
-          </w:p>
-          <w:p>
-            <w:pPr>
-              <w:rPr>
-                <w:rFonts w:ascii="Times New Roman" w:eastAsia="Times New Roman" w:hAnsi="Times New Roman" w:cs="Times New Roman"/>
-                <w:sz w:val="24"/>
-                <w:szCs w:val="24"/>
-              </w:rPr>
-            </w:pPr>
-            <w:r>
-              <w:rPr>
-                <w:rFonts w:ascii="Times New Roman" w:eastAsia="Times New Roman" w:hAnsi="Times New Roman" w:cs="Times New Roman"/>
-                <w:sz w:val="24"/>
-                <w:szCs w:val="24"/>
-              </w:rPr>
-              <w:t>PA 6 Assigned</w:t>
-            </w:r>
-          </w:p>
-          <w:p>
-            <w:pPr>
-              <w:rPr>
-                <w:rFonts w:ascii="Times New Roman" w:eastAsia="Times New Roman" w:hAnsi="Times New Roman" w:cs="Times New Roman"/>
-                <w:sz w:val="24"/>
-                <w:szCs w:val="24"/>
-              </w:rPr>
-            </w:pPr>
           </w:p>
         </w:tc>
         <w:tc>
@@ -5231,7 +5242,15 @@
                 <w:sz w:val="24"/>
                 <w:szCs w:val="24"/>
               </w:rPr>
-              <w:t xml:space="preserve">PA 6 </w:t>
+              <w:t xml:space="preserve">PA </w:t>
+            </w:r>
+            <w:r>
+              <w:rPr>
+                <w:rFonts w:ascii="Times New Roman" w:eastAsia="Times New Roman" w:hAnsi="Times New Roman" w:cs="Times New Roman"/>
+                <w:sz w:val="24"/>
+                <w:szCs w:val="24"/>
+              </w:rPr>
+              <w:t xml:space="preserve">5 </w:t>
             </w:r>
             <w:proofErr w:type="spellStart"/>
             <w:r>
@@ -5751,6 +5770,15 @@
               <w:t xml:space="preserve">5 </w:t>
             </w:r>
           </w:p>
+          <w:p>
+            <w:pPr>
+              <w:rPr>
+                <w:rFonts w:ascii="Times New Roman" w:eastAsia="Times New Roman" w:hAnsi="Times New Roman" w:cs="Times New Roman"/>
+                <w:sz w:val="24"/>
+                <w:szCs w:val="24"/>
+              </w:rPr>
+            </w:pPr>
+          </w:p>
         </w:tc>
         <w:tc>
           <w:tcPr>
@@ -5789,6 +5817,23 @@
                 <w:szCs w:val="24"/>
               </w:rPr>
               <w:t>Exam Review</w:t>
+            </w:r>
+          </w:p>
+          <w:p>
+            <w:pPr>
+              <w:rPr>
+                <w:rFonts w:ascii="Times New Roman" w:eastAsia="Times New Roman" w:hAnsi="Times New Roman" w:cs="Times New Roman"/>
+                <w:sz w:val="24"/>
+                <w:szCs w:val="24"/>
+              </w:rPr>
+            </w:pPr>
+            <w:r>
+              <w:rPr>
+                <w:rFonts w:ascii="Times New Roman" w:eastAsia="Times New Roman" w:hAnsi="Times New Roman" w:cs="Times New Roman"/>
+                <w:sz w:val="24"/>
+                <w:szCs w:val="24"/>
+              </w:rPr>
+              <w:t>PA #5 Due</w:t>
             </w:r>
           </w:p>
         </w:tc>
@@ -5873,14 +5918,6 @@
                 <w:szCs w:val="24"/>
               </w:rPr>
             </w:pPr>
-            <w:r>
-              <w:rPr>
-                <w:rFonts w:ascii="Times New Roman" w:eastAsia="Times New Roman" w:hAnsi="Times New Roman" w:cs="Times New Roman"/>
-                <w:sz w:val="24"/>
-                <w:szCs w:val="24"/>
-              </w:rPr>
-              <w:t>PA 6 Due</w:t>
-            </w:r>
           </w:p>
         </w:tc>
         <w:tc>

</xml_diff>